<commit_message>
- UPDATED: Keyboard Control scheme as per Assignment requirements
</commit_message>
<xml_diff>
--- a/Assignment_4/Assignment/COMP392_LAB_4_PB.docx
+++ b/Assignment_4/Assignment/COMP392_LAB_4_PB.docx
@@ -57,7 +57,25 @@
             <w:i/>
             <w:iCs/>
           </w:rPr>
-          <w:t>Porsche 911 GT2 Free 3D Model - .obj .max - Free3D</w:t>
+          <w:t>Porsche 911 GT2 Free 3D Model - .</w:t>
+        </w:r>
+        <w:proofErr w:type="spellStart"/>
+        <w:r>
+          <w:rPr>
+            <w:rStyle w:val="Hyperlink"/>
+            <w:i/>
+            <w:iCs/>
+          </w:rPr>
+          <w:t>obj</w:t>
+        </w:r>
+        <w:proofErr w:type="spellEnd"/>
+        <w:r>
+          <w:rPr>
+            <w:rStyle w:val="Hyperlink"/>
+            <w:i/>
+            <w:iCs/>
+          </w:rPr>
+          <w:t xml:space="preserve"> .max - Free3D</w:t>
         </w:r>
       </w:hyperlink>
     </w:p>
@@ -156,6 +174,12 @@
       </w:pPr>
     </w:p>
     <w:p>
+      <w:pPr>
+        <w:rPr>
+          <w:i/>
+          <w:iCs/>
+        </w:rPr>
+      </w:pPr>
       <w:r>
         <w:rPr>
           <w:noProof/>
@@ -255,10 +279,232 @@
         </w:rPr>
         <w:t>model</w:t>
       </w:r>
+      <w:r>
+        <w:rPr>
+          <w:i/>
+          <w:iCs/>
+        </w:rPr>
+        <w:t xml:space="preserve"> (No compiler warnings).</w:t>
+      </w:r>
     </w:p>
+    <w:p>
+      <w:r>
+        <w:rPr>
+          <w:noProof/>
+        </w:rPr>
+        <w:lastRenderedPageBreak/>
+        <w:drawing>
+          <wp:inline distT="0" distB="0" distL="0" distR="0" wp14:anchorId="33D52392" wp14:editId="4CDE978C">
+            <wp:extent cx="6645910" cy="3660140"/>
+            <wp:effectExtent l="38100" t="38100" r="97790" b="92710"/>
+            <wp:docPr id="1027707665" name="Picture 1" descr="A screenshot of a computer program&#10;&#10;AI-generated content may be incorrect."/>
+            <wp:cNvGraphicFramePr>
+              <a:graphicFrameLocks xmlns:a="http://schemas.openxmlformats.org/drawingml/2006/main" noChangeAspect="1"/>
+            </wp:cNvGraphicFramePr>
+            <a:graphic xmlns:a="http://schemas.openxmlformats.org/drawingml/2006/main">
+              <a:graphicData uri="http://schemas.openxmlformats.org/drawingml/2006/picture">
+                <pic:pic xmlns:pic="http://schemas.openxmlformats.org/drawingml/2006/picture">
+                  <pic:nvPicPr>
+                    <pic:cNvPr id="1027707665" name="Picture 1" descr="A screenshot of a computer program&#10;&#10;AI-generated content may be incorrect."/>
+                    <pic:cNvPicPr/>
+                  </pic:nvPicPr>
+                  <pic:blipFill>
+                    <a:blip r:embed="rId13"/>
+                    <a:stretch>
+                      <a:fillRect/>
+                    </a:stretch>
+                  </pic:blipFill>
+                  <pic:spPr>
+                    <a:xfrm>
+                      <a:off x="0" y="0"/>
+                      <a:ext cx="6645910" cy="3660140"/>
+                    </a:xfrm>
+                    <a:prstGeom prst="rect">
+                      <a:avLst/>
+                    </a:prstGeom>
+                    <a:effectLst>
+                      <a:outerShdw blurRad="50800" dist="38100" dir="2700000" algn="tl" rotWithShape="0">
+                        <a:prstClr val="black">
+                          <a:alpha val="40000"/>
+                        </a:prstClr>
+                      </a:outerShdw>
+                    </a:effectLst>
+                  </pic:spPr>
+                </pic:pic>
+              </a:graphicData>
+            </a:graphic>
+          </wp:inline>
+        </w:drawing>
+      </w:r>
+    </w:p>
+    <w:p>
+      <w:pPr>
+        <w:rPr>
+          <w:i/>
+          <w:iCs/>
+        </w:rPr>
+      </w:pPr>
+      <w:r>
+        <w:rPr>
+          <w:i/>
+          <w:iCs/>
+        </w:rPr>
+        <w:t>Fig 1.</w:t>
+      </w:r>
+      <w:r>
+        <w:rPr>
+          <w:i/>
+          <w:iCs/>
+        </w:rPr>
+        <w:t>3</w:t>
+      </w:r>
+      <w:r>
+        <w:rPr>
+          <w:i/>
+          <w:iCs/>
+        </w:rPr>
+        <w:t xml:space="preserve">: </w:t>
+      </w:r>
+      <w:r>
+        <w:rPr>
+          <w:i/>
+          <w:iCs/>
+        </w:rPr>
+        <w:t>Remapping of controls as per requirements with bonus controls.</w:t>
+      </w:r>
+    </w:p>
+    <w:p>
+      <w:pPr>
+        <w:rPr>
+          <w:i/>
+          <w:iCs/>
+        </w:rPr>
+      </w:pPr>
+    </w:p>
+    <w:p>
+      <w:pPr>
+        <w:rPr>
+          <w:i/>
+          <w:iCs/>
+        </w:rPr>
+      </w:pPr>
+    </w:p>
+    <w:p>
+      <w:pPr>
+        <w:rPr>
+          <w:i/>
+          <w:iCs/>
+        </w:rPr>
+      </w:pPr>
+      <w:r>
+        <w:rPr>
+          <w:noProof/>
+        </w:rPr>
+        <w:drawing>
+          <wp:inline distT="0" distB="0" distL="0" distR="0" wp14:anchorId="78F75C86" wp14:editId="6B126616">
+            <wp:extent cx="6645910" cy="3660140"/>
+            <wp:effectExtent l="38100" t="38100" r="97790" b="92710"/>
+            <wp:docPr id="896027959" name="Picture 1" descr="A screenshot of a computer&#10;&#10;AI-generated content may be incorrect."/>
+            <wp:cNvGraphicFramePr>
+              <a:graphicFrameLocks xmlns:a="http://schemas.openxmlformats.org/drawingml/2006/main" noChangeAspect="1"/>
+            </wp:cNvGraphicFramePr>
+            <a:graphic xmlns:a="http://schemas.openxmlformats.org/drawingml/2006/main">
+              <a:graphicData uri="http://schemas.openxmlformats.org/drawingml/2006/picture">
+                <pic:pic xmlns:pic="http://schemas.openxmlformats.org/drawingml/2006/picture">
+                  <pic:nvPicPr>
+                    <pic:cNvPr id="896027959" name="Picture 1" descr="A screenshot of a computer&#10;&#10;AI-generated content may be incorrect."/>
+                    <pic:cNvPicPr/>
+                  </pic:nvPicPr>
+                  <pic:blipFill>
+                    <a:blip r:embed="rId14"/>
+                    <a:stretch>
+                      <a:fillRect/>
+                    </a:stretch>
+                  </pic:blipFill>
+                  <pic:spPr>
+                    <a:xfrm>
+                      <a:off x="0" y="0"/>
+                      <a:ext cx="6645910" cy="3660140"/>
+                    </a:xfrm>
+                    <a:prstGeom prst="rect">
+                      <a:avLst/>
+                    </a:prstGeom>
+                    <a:effectLst>
+                      <a:outerShdw blurRad="50800" dist="38100" dir="2700000" algn="tl" rotWithShape="0">
+                        <a:prstClr val="black">
+                          <a:alpha val="40000"/>
+                        </a:prstClr>
+                      </a:outerShdw>
+                    </a:effectLst>
+                  </pic:spPr>
+                </pic:pic>
+              </a:graphicData>
+            </a:graphic>
+          </wp:inline>
+        </w:drawing>
+      </w:r>
+    </w:p>
+    <w:p>
+      <w:pPr>
+        <w:rPr>
+          <w:i/>
+          <w:iCs/>
+        </w:rPr>
+      </w:pPr>
+      <w:r>
+        <w:rPr>
+          <w:i/>
+          <w:iCs/>
+        </w:rPr>
+        <w:t>Fig 1.</w:t>
+      </w:r>
+      <w:r>
+        <w:rPr>
+          <w:i/>
+          <w:iCs/>
+        </w:rPr>
+        <w:t>4</w:t>
+      </w:r>
+      <w:r>
+        <w:rPr>
+          <w:i/>
+          <w:iCs/>
+        </w:rPr>
+        <w:t xml:space="preserve">: </w:t>
+      </w:r>
+      <w:r>
+        <w:rPr>
+          <w:i/>
+          <w:iCs/>
+        </w:rPr>
+        <w:t xml:space="preserve">Running after remapping of controls </w:t>
+      </w:r>
+      <w:r>
+        <w:rPr>
+          <w:i/>
+          <w:iCs/>
+        </w:rPr>
+        <w:t>(No compiler warnings</w:t>
+      </w:r>
+      <w:r>
+        <w:rPr>
+          <w:i/>
+          <w:iCs/>
+        </w:rPr>
+        <w:t xml:space="preserve"> or errors</w:t>
+      </w:r>
+      <w:r>
+        <w:rPr>
+          <w:i/>
+          <w:iCs/>
+        </w:rPr>
+        <w:t>).</w:t>
+      </w:r>
+    </w:p>
+    <w:p/>
     <w:sectPr>
-      <w:headerReference w:type="default" r:id="rId13"/>
-      <w:footerReference w:type="default" r:id="rId14"/>
+      <w:headerReference w:type="default" r:id="rId15"/>
+      <w:footerReference w:type="default" r:id="rId16"/>
       <w:pgSz w:w="11906" w:h="16838"/>
       <w:pgMar w:top="720" w:right="720" w:bottom="720" w:left="720" w:header="283" w:footer="0" w:gutter="0"/>
       <w:cols w:space="708"/>
@@ -1079,7 +1325,7 @@
   <w:style w:type="paragraph" w:default="1" w:styleId="Normal">
     <w:name w:val="Normal"/>
     <w:qFormat/>
-    <w:rsid w:val="00BA467A"/>
+    <w:rsid w:val="00CD56BF"/>
   </w:style>
   <w:style w:type="paragraph" w:styleId="Heading1">
     <w:name w:val="heading 1"/>
@@ -1282,6 +1528,7 @@
   <w:style w:type="character" w:default="1" w:styleId="DefaultParagraphFont">
     <w:name w:val="Default Paragraph Font"/>
     <w:uiPriority w:val="1"/>
+    <w:semiHidden/>
     <w:unhideWhenUsed/>
   </w:style>
   <w:style w:type="table" w:default="1" w:styleId="TableNormal">
@@ -1780,6 +2027,7 @@
     <w:rsid w:val="00264F49"/>
     <w:rsid w:val="002A40D1"/>
     <w:rsid w:val="002B7EAC"/>
+    <w:rsid w:val="00476DFC"/>
     <w:rsid w:val="004F2F8F"/>
     <w:rsid w:val="00516444"/>
     <w:rsid w:val="0056568F"/>
@@ -1798,6 +2046,7 @@
     <w:rsid w:val="00BF2371"/>
     <w:rsid w:val="00C1357D"/>
     <w:rsid w:val="00C33592"/>
+    <w:rsid w:val="00C627F0"/>
     <w:rsid w:val="00D42A4F"/>
     <w:rsid w:val="00DF5377"/>
     <w:rsid w:val="00E21A12"/>
@@ -2530,20 +2779,20 @@
 </file>
 
 <file path=customXml/item1.xml><?xml version="1.0" encoding="utf-8"?>
-<p:properties xmlns:p="http://schemas.microsoft.com/office/2006/metadata/properties" xmlns:xsi="http://www.w3.org/2001/XMLSchema-instance" xmlns:pc="http://schemas.microsoft.com/office/infopath/2007/PartnerControls">
-  <documentManagement>
-    <_activity xmlns="84146c7c-0665-4280-ab93-75cc8c8a1db8" xsi:nil="true"/>
-  </documentManagement>
-</p:properties>
-</file>
-
-<file path=customXml/item2.xml><?xml version="1.0" encoding="utf-8"?>
 <?mso-contentType ?>
 <FormTemplates xmlns="http://schemas.microsoft.com/sharepoint/v3/contenttype/forms">
   <Display>DocumentLibraryForm</Display>
   <Edit>DocumentLibraryForm</Edit>
   <New>DocumentLibraryForm</New>
 </FormTemplates>
+</file>
+
+<file path=customXml/item2.xml><?xml version="1.0" encoding="utf-8"?>
+<p:properties xmlns:p="http://schemas.microsoft.com/office/2006/metadata/properties" xmlns:xsi="http://www.w3.org/2001/XMLSchema-instance" xmlns:pc="http://schemas.microsoft.com/office/infopath/2007/PartnerControls">
+  <documentManagement>
+    <_activity xmlns="84146c7c-0665-4280-ab93-75cc8c8a1db8" xsi:nil="true"/>
+  </documentManagement>
+</p:properties>
 </file>
 
 <file path=customXml/item3.xml><?xml version="1.0" encoding="utf-8"?>
@@ -2762,19 +3011,19 @@
 </file>
 
 <file path=customXml/itemProps1.xml><?xml version="1.0" encoding="utf-8"?>
+<ds:datastoreItem xmlns:ds="http://schemas.openxmlformats.org/officeDocument/2006/customXml" ds:itemID="{4A48B6B4-1153-4E4D-883C-E8B032C39E5F}">
+  <ds:schemaRefs>
+    <ds:schemaRef ds:uri="http://schemas.microsoft.com/sharepoint/v3/contenttype/forms"/>
+  </ds:schemaRefs>
+</ds:datastoreItem>
+</file>
+
+<file path=customXml/itemProps2.xml><?xml version="1.0" encoding="utf-8"?>
 <ds:datastoreItem xmlns:ds="http://schemas.openxmlformats.org/officeDocument/2006/customXml" ds:itemID="{3FE351E1-E52D-4A44-AF29-AED0B553B8CB}">
   <ds:schemaRefs>
     <ds:schemaRef ds:uri="http://schemas.microsoft.com/office/2006/metadata/properties"/>
     <ds:schemaRef ds:uri="http://schemas.microsoft.com/office/infopath/2007/PartnerControls"/>
     <ds:schemaRef ds:uri="84146c7c-0665-4280-ab93-75cc8c8a1db8"/>
-  </ds:schemaRefs>
-</ds:datastoreItem>
-</file>
-
-<file path=customXml/itemProps2.xml><?xml version="1.0" encoding="utf-8"?>
-<ds:datastoreItem xmlns:ds="http://schemas.openxmlformats.org/officeDocument/2006/customXml" ds:itemID="{4A48B6B4-1153-4E4D-883C-E8B032C39E5F}">
-  <ds:schemaRefs>
-    <ds:schemaRef ds:uri="http://schemas.microsoft.com/sharepoint/v3/contenttype/forms"/>
   </ds:schemaRefs>
 </ds:datastoreItem>
 </file>

</xml_diff>

<commit_message>
- UPDATED: Word File
</commit_message>
<xml_diff>
--- a/Assignment_4/Assignment/COMP392_LAB_4_PB.docx
+++ b/Assignment_4/Assignment/COMP392_LAB_4_PB.docx
@@ -39,7 +39,6 @@
         <w:t>VULKAN FINAL ASSIGNMENT</w:t>
       </w:r>
     </w:p>
-    <w:p/>
     <w:p>
       <w:pPr>
         <w:rPr>
@@ -78,8 +77,30 @@
           <w:t xml:space="preserve"> .max - Free3D</w:t>
         </w:r>
       </w:hyperlink>
+      <w:r>
+        <w:t xml:space="preserve"> </w:t>
+      </w:r>
+      <w:r>
+        <w:rPr>
+          <w:i/>
+          <w:iCs/>
+        </w:rPr>
+        <w:t>(Doesn’t require login)</w:t>
+      </w:r>
     </w:p>
-    <w:p/>
+    <w:p>
+      <w:r>
+        <w:t xml:space="preserve">GitHub: </w:t>
+      </w:r>
+      <w:hyperlink r:id="rId11" w:history="1">
+        <w:r>
+          <w:rPr>
+            <w:rStyle w:val="Hyperlink"/>
+          </w:rPr>
+          <w:t>COMP392_Advanced_Graphics_Assignments/Assignment_4 at main · Plaban9/COMP392_Advanced_Graphics_Assignments</w:t>
+        </w:r>
+      </w:hyperlink>
+    </w:p>
     <w:p>
       <w:r>
         <w:rPr>
@@ -101,7 +122,7 @@
                     <pic:cNvPicPr/>
                   </pic:nvPicPr>
                   <pic:blipFill>
-                    <a:blip r:embed="rId11"/>
+                    <a:blip r:embed="rId12"/>
                     <a:stretch>
                       <a:fillRect/>
                     </a:stretch>
@@ -200,7 +221,7 @@
                     <pic:cNvPicPr/>
                   </pic:nvPicPr>
                   <pic:blipFill>
-                    <a:blip r:embed="rId12"/>
+                    <a:blip r:embed="rId13"/>
                     <a:stretch>
                       <a:fillRect/>
                     </a:stretch>
@@ -306,113 +327,6 @@
                 <pic:pic xmlns:pic="http://schemas.openxmlformats.org/drawingml/2006/picture">
                   <pic:nvPicPr>
                     <pic:cNvPr id="1027707665" name="Picture 1" descr="A screenshot of a computer program&#10;&#10;AI-generated content may be incorrect."/>
-                    <pic:cNvPicPr/>
-                  </pic:nvPicPr>
-                  <pic:blipFill>
-                    <a:blip r:embed="rId13"/>
-                    <a:stretch>
-                      <a:fillRect/>
-                    </a:stretch>
-                  </pic:blipFill>
-                  <pic:spPr>
-                    <a:xfrm>
-                      <a:off x="0" y="0"/>
-                      <a:ext cx="6645910" cy="3660140"/>
-                    </a:xfrm>
-                    <a:prstGeom prst="rect">
-                      <a:avLst/>
-                    </a:prstGeom>
-                    <a:effectLst>
-                      <a:outerShdw blurRad="50800" dist="38100" dir="2700000" algn="tl" rotWithShape="0">
-                        <a:prstClr val="black">
-                          <a:alpha val="40000"/>
-                        </a:prstClr>
-                      </a:outerShdw>
-                    </a:effectLst>
-                  </pic:spPr>
-                </pic:pic>
-              </a:graphicData>
-            </a:graphic>
-          </wp:inline>
-        </w:drawing>
-      </w:r>
-    </w:p>
-    <w:p>
-      <w:pPr>
-        <w:rPr>
-          <w:i/>
-          <w:iCs/>
-        </w:rPr>
-      </w:pPr>
-      <w:r>
-        <w:rPr>
-          <w:i/>
-          <w:iCs/>
-        </w:rPr>
-        <w:t>Fig 1.</w:t>
-      </w:r>
-      <w:r>
-        <w:rPr>
-          <w:i/>
-          <w:iCs/>
-        </w:rPr>
-        <w:t>3</w:t>
-      </w:r>
-      <w:r>
-        <w:rPr>
-          <w:i/>
-          <w:iCs/>
-        </w:rPr>
-        <w:t xml:space="preserve">: </w:t>
-      </w:r>
-      <w:r>
-        <w:rPr>
-          <w:i/>
-          <w:iCs/>
-        </w:rPr>
-        <w:t>Remapping of controls as per requirements with bonus controls.</w:t>
-      </w:r>
-    </w:p>
-    <w:p>
-      <w:pPr>
-        <w:rPr>
-          <w:i/>
-          <w:iCs/>
-        </w:rPr>
-      </w:pPr>
-    </w:p>
-    <w:p>
-      <w:pPr>
-        <w:rPr>
-          <w:i/>
-          <w:iCs/>
-        </w:rPr>
-      </w:pPr>
-    </w:p>
-    <w:p>
-      <w:pPr>
-        <w:rPr>
-          <w:i/>
-          <w:iCs/>
-        </w:rPr>
-      </w:pPr>
-      <w:r>
-        <w:rPr>
-          <w:noProof/>
-        </w:rPr>
-        <w:drawing>
-          <wp:inline distT="0" distB="0" distL="0" distR="0" wp14:anchorId="78F75C86" wp14:editId="6B126616">
-            <wp:extent cx="6645910" cy="3660140"/>
-            <wp:effectExtent l="38100" t="38100" r="97790" b="92710"/>
-            <wp:docPr id="896027959" name="Picture 1" descr="A screenshot of a computer&#10;&#10;AI-generated content may be incorrect."/>
-            <wp:cNvGraphicFramePr>
-              <a:graphicFrameLocks xmlns:a="http://schemas.openxmlformats.org/drawingml/2006/main" noChangeAspect="1"/>
-            </wp:cNvGraphicFramePr>
-            <a:graphic xmlns:a="http://schemas.openxmlformats.org/drawingml/2006/main">
-              <a:graphicData uri="http://schemas.openxmlformats.org/drawingml/2006/picture">
-                <pic:pic xmlns:pic="http://schemas.openxmlformats.org/drawingml/2006/picture">
-                  <pic:nvPicPr>
-                    <pic:cNvPr id="896027959" name="Picture 1" descr="A screenshot of a computer&#10;&#10;AI-generated content may be incorrect."/>
                     <pic:cNvPicPr/>
                   </pic:nvPicPr>
                   <pic:blipFill>
@@ -463,6 +377,113 @@
           <w:i/>
           <w:iCs/>
         </w:rPr>
+        <w:t>3</w:t>
+      </w:r>
+      <w:r>
+        <w:rPr>
+          <w:i/>
+          <w:iCs/>
+        </w:rPr>
+        <w:t xml:space="preserve">: </w:t>
+      </w:r>
+      <w:r>
+        <w:rPr>
+          <w:i/>
+          <w:iCs/>
+        </w:rPr>
+        <w:t>Remapping of controls as per requirements with bonus controls.</w:t>
+      </w:r>
+    </w:p>
+    <w:p>
+      <w:pPr>
+        <w:rPr>
+          <w:i/>
+          <w:iCs/>
+        </w:rPr>
+      </w:pPr>
+    </w:p>
+    <w:p>
+      <w:pPr>
+        <w:rPr>
+          <w:i/>
+          <w:iCs/>
+        </w:rPr>
+      </w:pPr>
+    </w:p>
+    <w:p>
+      <w:pPr>
+        <w:rPr>
+          <w:i/>
+          <w:iCs/>
+        </w:rPr>
+      </w:pPr>
+      <w:r>
+        <w:rPr>
+          <w:noProof/>
+        </w:rPr>
+        <w:drawing>
+          <wp:inline distT="0" distB="0" distL="0" distR="0" wp14:anchorId="78F75C86" wp14:editId="6B126616">
+            <wp:extent cx="6645910" cy="3660140"/>
+            <wp:effectExtent l="38100" t="38100" r="97790" b="92710"/>
+            <wp:docPr id="896027959" name="Picture 1" descr="A screenshot of a computer&#10;&#10;AI-generated content may be incorrect."/>
+            <wp:cNvGraphicFramePr>
+              <a:graphicFrameLocks xmlns:a="http://schemas.openxmlformats.org/drawingml/2006/main" noChangeAspect="1"/>
+            </wp:cNvGraphicFramePr>
+            <a:graphic xmlns:a="http://schemas.openxmlformats.org/drawingml/2006/main">
+              <a:graphicData uri="http://schemas.openxmlformats.org/drawingml/2006/picture">
+                <pic:pic xmlns:pic="http://schemas.openxmlformats.org/drawingml/2006/picture">
+                  <pic:nvPicPr>
+                    <pic:cNvPr id="896027959" name="Picture 1" descr="A screenshot of a computer&#10;&#10;AI-generated content may be incorrect."/>
+                    <pic:cNvPicPr/>
+                  </pic:nvPicPr>
+                  <pic:blipFill>
+                    <a:blip r:embed="rId15"/>
+                    <a:stretch>
+                      <a:fillRect/>
+                    </a:stretch>
+                  </pic:blipFill>
+                  <pic:spPr>
+                    <a:xfrm>
+                      <a:off x="0" y="0"/>
+                      <a:ext cx="6645910" cy="3660140"/>
+                    </a:xfrm>
+                    <a:prstGeom prst="rect">
+                      <a:avLst/>
+                    </a:prstGeom>
+                    <a:effectLst>
+                      <a:outerShdw blurRad="50800" dist="38100" dir="2700000" algn="tl" rotWithShape="0">
+                        <a:prstClr val="black">
+                          <a:alpha val="40000"/>
+                        </a:prstClr>
+                      </a:outerShdw>
+                    </a:effectLst>
+                  </pic:spPr>
+                </pic:pic>
+              </a:graphicData>
+            </a:graphic>
+          </wp:inline>
+        </w:drawing>
+      </w:r>
+    </w:p>
+    <w:p>
+      <w:pPr>
+        <w:rPr>
+          <w:i/>
+          <w:iCs/>
+        </w:rPr>
+      </w:pPr>
+      <w:r>
+        <w:rPr>
+          <w:i/>
+          <w:iCs/>
+        </w:rPr>
+        <w:t>Fig 1.</w:t>
+      </w:r>
+      <w:r>
+        <w:rPr>
+          <w:i/>
+          <w:iCs/>
+        </w:rPr>
         <w:t>4</w:t>
       </w:r>
       <w:r>
@@ -503,8 +524,8 @@
     </w:p>
     <w:p/>
     <w:sectPr>
-      <w:headerReference w:type="default" r:id="rId15"/>
-      <w:footerReference w:type="default" r:id="rId16"/>
+      <w:headerReference w:type="default" r:id="rId16"/>
+      <w:footerReference w:type="default" r:id="rId17"/>
       <w:pgSz w:w="11906" w:h="16838"/>
       <w:pgMar w:top="720" w:right="720" w:bottom="720" w:left="720" w:header="283" w:footer="0" w:gutter="0"/>
       <w:cols w:space="708"/>
@@ -565,7 +586,7 @@
       <w:tc>
         <w:tcPr>
           <w:tcW w:w="4686" w:type="dxa"/>
-          <w:shd w:val="clear" w:color="auto" w:fill="4472C4" w:themeFill="accent1"/>
+          <w:shd w:val="clear" w:color="auto" w:fill="A53010" w:themeFill="accent1"/>
           <w:tcMar>
             <w:top w:w="0" w:type="dxa"/>
             <w:bottom w:w="0" w:type="dxa"/>
@@ -584,7 +605,7 @@
       <w:tc>
         <w:tcPr>
           <w:tcW w:w="4674" w:type="dxa"/>
-          <w:shd w:val="clear" w:color="auto" w:fill="4472C4" w:themeFill="accent1"/>
+          <w:shd w:val="clear" w:color="auto" w:fill="A53010" w:themeFill="accent1"/>
           <w:tcMar>
             <w:top w:w="0" w:type="dxa"/>
             <w:bottom w:w="0" w:type="dxa"/>
@@ -760,7 +781,7 @@
     <w:pPr>
       <w:pStyle w:val="Header"/>
       <w:pBdr>
-        <w:bottom w:val="single" w:sz="4" w:space="8" w:color="4472C4" w:themeColor="accent1"/>
+        <w:bottom w:val="single" w:sz="4" w:space="8" w:color="A53010" w:themeColor="accent1"/>
       </w:pBdr>
       <w:spacing w:after="360"/>
       <w:contextualSpacing/>
@@ -1343,7 +1364,7 @@
     </w:pPr>
     <w:rPr>
       <w:rFonts w:asciiTheme="majorHAnsi" w:eastAsiaTheme="majorEastAsia" w:hAnsiTheme="majorHAnsi" w:cstheme="majorBidi"/>
-      <w:color w:val="2F5496" w:themeColor="accent1" w:themeShade="BF"/>
+      <w:color w:val="7B230C" w:themeColor="accent1" w:themeShade="BF"/>
       <w:sz w:val="40"/>
       <w:szCs w:val="40"/>
     </w:rPr>
@@ -1365,7 +1386,7 @@
     </w:pPr>
     <w:rPr>
       <w:rFonts w:asciiTheme="majorHAnsi" w:eastAsiaTheme="majorEastAsia" w:hAnsiTheme="majorHAnsi" w:cstheme="majorBidi"/>
-      <w:color w:val="2F5496" w:themeColor="accent1" w:themeShade="BF"/>
+      <w:color w:val="7B230C" w:themeColor="accent1" w:themeShade="BF"/>
       <w:sz w:val="32"/>
       <w:szCs w:val="32"/>
     </w:rPr>
@@ -1388,7 +1409,7 @@
     </w:pPr>
     <w:rPr>
       <w:rFonts w:eastAsiaTheme="majorEastAsia" w:cstheme="majorBidi"/>
-      <w:color w:val="2F5496" w:themeColor="accent1" w:themeShade="BF"/>
+      <w:color w:val="7B230C" w:themeColor="accent1" w:themeShade="BF"/>
       <w:sz w:val="28"/>
       <w:szCs w:val="28"/>
     </w:rPr>
@@ -1413,7 +1434,7 @@
       <w:rFonts w:eastAsiaTheme="majorEastAsia" w:cstheme="majorBidi"/>
       <w:i/>
       <w:iCs/>
-      <w:color w:val="2F5496" w:themeColor="accent1" w:themeShade="BF"/>
+      <w:color w:val="7B230C" w:themeColor="accent1" w:themeShade="BF"/>
     </w:rPr>
   </w:style>
   <w:style w:type="paragraph" w:styleId="Heading5">
@@ -1434,7 +1455,7 @@
     </w:pPr>
     <w:rPr>
       <w:rFonts w:eastAsiaTheme="majorEastAsia" w:cstheme="majorBidi"/>
-      <w:color w:val="2F5496" w:themeColor="accent1" w:themeShade="BF"/>
+      <w:color w:val="7B230C" w:themeColor="accent1" w:themeShade="BF"/>
     </w:rPr>
   </w:style>
   <w:style w:type="paragraph" w:styleId="Heading6">
@@ -1528,7 +1549,6 @@
   <w:style w:type="character" w:default="1" w:styleId="DefaultParagraphFont">
     <w:name w:val="Default Paragraph Font"/>
     <w:uiPriority w:val="1"/>
-    <w:semiHidden/>
     <w:unhideWhenUsed/>
   </w:style>
   <w:style w:type="table" w:default="1" w:styleId="TableNormal">
@@ -1560,7 +1580,7 @@
     <w:rsid w:val="00947D3E"/>
     <w:rPr>
       <w:rFonts w:asciiTheme="majorHAnsi" w:eastAsiaTheme="majorEastAsia" w:hAnsiTheme="majorHAnsi" w:cstheme="majorBidi"/>
-      <w:color w:val="2F5496" w:themeColor="accent1" w:themeShade="BF"/>
+      <w:color w:val="7B230C" w:themeColor="accent1" w:themeShade="BF"/>
       <w:sz w:val="40"/>
       <w:szCs w:val="40"/>
     </w:rPr>
@@ -1573,7 +1593,7 @@
     <w:rsid w:val="00947D3E"/>
     <w:rPr>
       <w:rFonts w:asciiTheme="majorHAnsi" w:eastAsiaTheme="majorEastAsia" w:hAnsiTheme="majorHAnsi" w:cstheme="majorBidi"/>
-      <w:color w:val="2F5496" w:themeColor="accent1" w:themeShade="BF"/>
+      <w:color w:val="7B230C" w:themeColor="accent1" w:themeShade="BF"/>
       <w:sz w:val="32"/>
       <w:szCs w:val="32"/>
     </w:rPr>
@@ -1587,7 +1607,7 @@
     <w:rsid w:val="00947D3E"/>
     <w:rPr>
       <w:rFonts w:eastAsiaTheme="majorEastAsia" w:cstheme="majorBidi"/>
-      <w:color w:val="2F5496" w:themeColor="accent1" w:themeShade="BF"/>
+      <w:color w:val="7B230C" w:themeColor="accent1" w:themeShade="BF"/>
       <w:sz w:val="28"/>
       <w:szCs w:val="28"/>
     </w:rPr>
@@ -1603,7 +1623,7 @@
       <w:rFonts w:eastAsiaTheme="majorEastAsia" w:cstheme="majorBidi"/>
       <w:i/>
       <w:iCs/>
-      <w:color w:val="2F5496" w:themeColor="accent1" w:themeShade="BF"/>
+      <w:color w:val="7B230C" w:themeColor="accent1" w:themeShade="BF"/>
     </w:rPr>
   </w:style>
   <w:style w:type="character" w:customStyle="1" w:styleId="Heading5Char">
@@ -1615,7 +1635,7 @@
     <w:rsid w:val="00947D3E"/>
     <w:rPr>
       <w:rFonts w:eastAsiaTheme="majorEastAsia" w:cstheme="majorBidi"/>
-      <w:color w:val="2F5496" w:themeColor="accent1" w:themeShade="BF"/>
+      <w:color w:val="7B230C" w:themeColor="accent1" w:themeShade="BF"/>
     </w:rPr>
   </w:style>
   <w:style w:type="character" w:customStyle="1" w:styleId="Heading6Char">
@@ -1789,7 +1809,7 @@
     <w:rPr>
       <w:i/>
       <w:iCs/>
-      <w:color w:val="2F5496" w:themeColor="accent1" w:themeShade="BF"/>
+      <w:color w:val="7B230C" w:themeColor="accent1" w:themeShade="BF"/>
     </w:rPr>
   </w:style>
   <w:style w:type="paragraph" w:styleId="IntenseQuote">
@@ -1802,8 +1822,8 @@
     <w:rsid w:val="00947D3E"/>
     <w:pPr>
       <w:pBdr>
-        <w:top w:val="single" w:sz="4" w:space="10" w:color="2F5496" w:themeColor="accent1" w:themeShade="BF"/>
-        <w:bottom w:val="single" w:sz="4" w:space="10" w:color="2F5496" w:themeColor="accent1" w:themeShade="BF"/>
+        <w:top w:val="single" w:sz="4" w:space="10" w:color="7B230C" w:themeColor="accent1" w:themeShade="BF"/>
+        <w:bottom w:val="single" w:sz="4" w:space="10" w:color="7B230C" w:themeColor="accent1" w:themeShade="BF"/>
       </w:pBdr>
       <w:spacing w:before="360" w:after="360"/>
       <w:ind w:left="864" w:right="864"/>
@@ -1812,7 +1832,7 @@
     <w:rPr>
       <w:i/>
       <w:iCs/>
-      <w:color w:val="2F5496" w:themeColor="accent1" w:themeShade="BF"/>
+      <w:color w:val="7B230C" w:themeColor="accent1" w:themeShade="BF"/>
     </w:rPr>
   </w:style>
   <w:style w:type="character" w:customStyle="1" w:styleId="IntenseQuoteChar">
@@ -1824,7 +1844,7 @@
     <w:rPr>
       <w:i/>
       <w:iCs/>
-      <w:color w:val="2F5496" w:themeColor="accent1" w:themeShade="BF"/>
+      <w:color w:val="7B230C" w:themeColor="accent1" w:themeShade="BF"/>
     </w:rPr>
   </w:style>
   <w:style w:type="character" w:styleId="IntenseReference">
@@ -1837,7 +1857,7 @@
       <w:b/>
       <w:bCs/>
       <w:smallCaps/>
-      <w:color w:val="2F5496" w:themeColor="accent1" w:themeShade="BF"/>
+      <w:color w:val="7B230C" w:themeColor="accent1" w:themeShade="BF"/>
       <w:spacing w:val="5"/>
     </w:rPr>
   </w:style>
@@ -1892,7 +1912,7 @@
     <w:unhideWhenUsed/>
     <w:rsid w:val="00BA467A"/>
     <w:rPr>
-      <w:color w:val="0563C1" w:themeColor="hyperlink"/>
+      <w:color w:val="FB4A18" w:themeColor="hyperlink"/>
       <w:u w:val="single"/>
     </w:rPr>
   </w:style>
@@ -2024,10 +2044,10 @@
   <w:rsids>
     <w:rsidRoot w:val="00E709CD"/>
     <w:rsid w:val="00220E03"/>
+    <w:rsid w:val="00257661"/>
     <w:rsid w:val="00264F49"/>
     <w:rsid w:val="002A40D1"/>
     <w:rsid w:val="002B7EAC"/>
-    <w:rsid w:val="00476DFC"/>
     <w:rsid w:val="004F2F8F"/>
     <w:rsid w:val="00516444"/>
     <w:rsid w:val="0056568F"/>
@@ -2538,7 +2558,7 @@
 <file path=word/theme/theme1.xml><?xml version="1.0" encoding="utf-8"?>
 <a:theme xmlns:a="http://schemas.openxmlformats.org/drawingml/2006/main" name="Wisp">
   <a:themeElements>
-    <a:clrScheme name="Office 2013 - 2022">
+    <a:clrScheme name="Wisp">
       <a:dk1>
         <a:sysClr val="windowText" lastClr="000000"/>
       </a:dk1>
@@ -2546,34 +2566,34 @@
         <a:sysClr val="window" lastClr="FFFFFF"/>
       </a:lt1>
       <a:dk2>
-        <a:srgbClr val="44546A"/>
+        <a:srgbClr val="766F54"/>
       </a:dk2>
       <a:lt2>
-        <a:srgbClr val="E7E6E6"/>
+        <a:srgbClr val="E3EACF"/>
       </a:lt2>
       <a:accent1>
-        <a:srgbClr val="4472C4"/>
+        <a:srgbClr val="A53010"/>
       </a:accent1>
       <a:accent2>
-        <a:srgbClr val="ED7D31"/>
+        <a:srgbClr val="DE7E18"/>
       </a:accent2>
       <a:accent3>
-        <a:srgbClr val="A5A5A5"/>
+        <a:srgbClr val="9F8351"/>
       </a:accent3>
       <a:accent4>
-        <a:srgbClr val="FFC000"/>
+        <a:srgbClr val="728653"/>
       </a:accent4>
       <a:accent5>
-        <a:srgbClr val="5B9BD5"/>
+        <a:srgbClr val="92AA4C"/>
       </a:accent5>
       <a:accent6>
-        <a:srgbClr val="70AD47"/>
+        <a:srgbClr val="6AAC91"/>
       </a:accent6>
       <a:hlink>
-        <a:srgbClr val="0563C1"/>
+        <a:srgbClr val="FB4A18"/>
       </a:hlink>
       <a:folHlink>
-        <a:srgbClr val="954F72"/>
+        <a:srgbClr val="FB9318"/>
       </a:folHlink>
     </a:clrScheme>
     <a:fontScheme name="Wisp">

</xml_diff>